<commit_message>
change type of variable
</commit_message>
<xml_diff>
--- a/exercises projects/week_1/Exercise_2_solution.docx
+++ b/exercises projects/week_1/Exercise_2_solution.docx
@@ -15,8 +15,6 @@
     <w:p>
       <w:r>
         <w:tab/>
-      </w:r>
-      <w:r>
         <w:t>#include &lt;</w:t>
       </w:r>
       <w:proofErr w:type="spellStart"/>
@@ -112,48 +110,52 @@
       <w:r>
         <w:tab/>
       </w:r>
-      <w:proofErr w:type="spellStart"/>
-      <w:proofErr w:type="gramStart"/>
-      <w:r>
-        <w:t>int</w:t>
-      </w:r>
-      <w:proofErr w:type="spellEnd"/>
-      <w:proofErr w:type="gramEnd"/>
-      <w:r>
-        <w:t xml:space="preserve"> height, weight;</w:t>
-      </w:r>
-    </w:p>
-    <w:p>
-      <w:r>
-        <w:tab/>
-      </w:r>
-      <w:r>
-        <w:tab/>
-      </w:r>
       <w:proofErr w:type="gramStart"/>
       <w:r>
         <w:t>double</w:t>
       </w:r>
       <w:proofErr w:type="gramEnd"/>
       <w:r>
+        <w:t xml:space="preserve"> height, weight, </w:t>
+      </w:r>
+      <w:proofErr w:type="spellStart"/>
+      <w:r>
+        <w:t>bmi</w:t>
+      </w:r>
+      <w:proofErr w:type="spellEnd"/>
+      <w:r>
+        <w:t>;</w:t>
+      </w:r>
+    </w:p>
+    <w:p>
+      <w:r>
+        <w:tab/>
+      </w:r>
+      <w:r>
+        <w:tab/>
+      </w:r>
+      <w:proofErr w:type="gramStart"/>
+      <w:r>
+        <w:t>char</w:t>
+      </w:r>
+      <w:proofErr w:type="gramEnd"/>
+      <w:r>
         <w:t xml:space="preserve"> </w:t>
       </w:r>
-      <w:proofErr w:type="spellStart"/>
-      <w:r>
-        <w:t>bmi</w:t>
-      </w:r>
-      <w:proofErr w:type="spellEnd"/>
-      <w:r>
-        <w:t>;</w:t>
-      </w:r>
-    </w:p>
-    <w:p>
-      <w:r>
-        <w:tab/>
-      </w:r>
-      <w:r>
-        <w:tab/>
-      </w:r>
+      <w:r>
+        <w:t>answer;</w:t>
+      </w:r>
+      <w:r>
+        <w:tab/>
+      </w:r>
+      <w:r>
+        <w:tab/>
+      </w:r>
+    </w:p>
+    <w:p>
+      <w:pPr>
+        <w:ind w:left="720" w:firstLine="720"/>
+      </w:pPr>
       <w:proofErr w:type="spellStart"/>
       <w:proofErr w:type="gramStart"/>
       <w:r>
@@ -458,40 +460,6 @@
       <w:r>
         <w:tab/>
       </w:r>
-      <w:proofErr w:type="spellStart"/>
-      <w:proofErr w:type="gramStart"/>
-      <w:r>
-        <w:t>int</w:t>
-      </w:r>
-      <w:proofErr w:type="spellEnd"/>
-      <w:proofErr w:type="gramEnd"/>
-      <w:r>
-        <w:t xml:space="preserve"> height, weight;</w:t>
-      </w:r>
-    </w:p>
-    <w:p>
-      <w:r>
-        <w:tab/>
-      </w:r>
-      <w:r>
-        <w:tab/>
-      </w:r>
-      <w:proofErr w:type="gramStart"/>
-      <w:r>
-        <w:t>char</w:t>
-      </w:r>
-      <w:proofErr w:type="gramEnd"/>
-      <w:r>
-        <w:t xml:space="preserve"> answer;</w:t>
-      </w:r>
-    </w:p>
-    <w:p>
-      <w:r>
-        <w:tab/>
-      </w:r>
-      <w:r>
-        <w:tab/>
-      </w:r>
       <w:proofErr w:type="gramStart"/>
       <w:r>
         <w:t>double</w:t>
@@ -500,6 +468,12 @@
       <w:r>
         <w:t xml:space="preserve"> </w:t>
       </w:r>
+      <w:r>
+        <w:t>height, weight</w:t>
+      </w:r>
+      <w:r>
+        <w:t xml:space="preserve">, </w:t>
+      </w:r>
       <w:proofErr w:type="spellStart"/>
       <w:r>
         <w:t>bmi</w:t>
@@ -509,7 +483,17 @@
         <w:t>;</w:t>
       </w:r>
     </w:p>
-    <w:p/>
+    <w:p>
+      <w:r>
+        <w:tab/>
+      </w:r>
+      <w:r>
+        <w:tab/>
+        <w:t>char answer;</w:t>
+      </w:r>
+      <w:bookmarkStart w:id="0" w:name="_GoBack"/>
+      <w:bookmarkEnd w:id="0"/>
+    </w:p>
     <w:p>
       <w:r>
         <w:tab/>
@@ -747,8 +731,6 @@
       </w:r>
       <w:r>
         <w:tab/>
-      </w:r>
-      <w:r>
         <w:t>} while (</w:t>
       </w:r>
       <w:proofErr w:type="gramStart"/>
@@ -824,8 +806,6 @@
       <w:r>
         <w:t>()” to control the answer always be   upper case or lower case, then you just need one statement in your while loop condition to check the answer.</w:t>
       </w:r>
-      <w:bookmarkStart w:id="0" w:name="_GoBack"/>
-      <w:bookmarkEnd w:id="0"/>
     </w:p>
     <w:sectPr>
       <w:pgSz w:w="12240" w:h="15840"/>

</xml_diff>